<commit_message>
Memperbaiki Penulisan Modul dan Dokumen Progress
</commit_message>
<xml_diff>
--- a/Modul/Modul Fundamental Pemrograman Java.docx
+++ b/Modul/Modul Fundamental Pemrograman Java.docx
@@ -551,25 +551,7 @@
         <w:ind w:firstLine="720"/>
       </w:pPr>
       <w:r>
-        <w:t>Puji dan syukur dipanjatkan ke hadirat Allah AWT, berkat limpahan rahmat dan</w:t>
-      </w:r>
-      <w:r>
-        <w:t xml:space="preserve"> </w:t>
-      </w:r>
-      <w:r>
-        <w:t>hidayahnya jualah</w:t>
-      </w:r>
-      <w:r>
-        <w:t xml:space="preserve"> </w:t>
-      </w:r>
-      <w:r>
-        <w:t>penyusunan modul dapat terselesaikan dengan tepat waktu. Modul ini</w:t>
-      </w:r>
-      <w:r>
-        <w:t xml:space="preserve"> </w:t>
-      </w:r>
-      <w:r>
-        <w:t>sebagai pedamping dalam pembuatan media pembelajaran interaktif.</w:t>
+        <w:t>Puji dan syukur dipanjatkan ke hadirat Allah AWT, berkat limpahan rahmat dan hidayahnya jualah penyusunan modul dapat terselesaikan dengan tepat waktu. Modul ini sebagai pedamping dalam pembuatan media pembelajaran interaktif.</w:t>
       </w:r>
     </w:p>
     <w:p>
@@ -577,67 +559,19 @@
         <w:ind w:firstLine="720"/>
       </w:pPr>
       <w:r>
-        <w:t xml:space="preserve">Pada modul ini berisi materi Dasar-Dasar Pemrograman </w:t>
-      </w:r>
-      <w:r>
-        <w:t>Java</w:t>
-      </w:r>
-      <w:r>
-        <w:t>, dimulai dari materi</w:t>
-      </w:r>
-      <w:r>
-        <w:t xml:space="preserve"> </w:t>
-      </w:r>
-      <w:r>
-        <w:t xml:space="preserve">pengenalan </w:t>
-      </w:r>
-      <w:r>
-        <w:t>Java</w:t>
-      </w:r>
-      <w:r>
-        <w:t xml:space="preserve"> sampai materi </w:t>
-      </w:r>
-      <w:r>
-        <w:t>Java</w:t>
-      </w:r>
-      <w:r>
-        <w:t xml:space="preserve"> </w:t>
-      </w:r>
-      <w:r>
-        <w:t>String</w:t>
-      </w:r>
-      <w:r>
-        <w:t>, yang mana materi tersebut disusun sedemikian</w:t>
-      </w:r>
-      <w:r>
-        <w:t xml:space="preserve"> </w:t>
-      </w:r>
-      <w:r>
-        <w:t xml:space="preserve">rupa agar memudahkan mahasiswa dalam belajar </w:t>
-      </w:r>
-      <w:r>
-        <w:t>P</w:t>
-      </w:r>
-      <w:r>
-        <w:t xml:space="preserve">emrograman </w:t>
-      </w:r>
-      <w:r>
-        <w:t>Java</w:t>
-      </w:r>
-      <w:r>
-        <w:t xml:space="preserve"> tahap demi tahap</w:t>
-      </w:r>
-      <w:r>
-        <w:t xml:space="preserve"> </w:t>
-      </w:r>
-      <w:r>
-        <w:t>menerapkan</w:t>
-      </w:r>
-      <w:r>
-        <w:t xml:space="preserve"> </w:t>
-      </w:r>
-      <w:r>
-        <w:t>Metode Tutorial.</w:t>
+        <w:t xml:space="preserve">Pada modul ini berisi materi Dasar-Dasar Pemrograman Java, dimulai dari materi </w:t>
+      </w:r>
+      <w:r>
+        <w:t>Komentar</w:t>
+      </w:r>
+      <w:r>
+        <w:t xml:space="preserve"> Java sampai materi </w:t>
+      </w:r>
+      <w:r>
+        <w:t xml:space="preserve">Tipe Data </w:t>
+      </w:r>
+      <w:r>
+        <w:t>Java, yang mana materi tersebut disusun sedemikian rupa agar memudahkan mahasiswa dalam belajar Pemrograman Java tahap demi tahap menerapkan Metode Tutorial.</w:t>
       </w:r>
     </w:p>
     <w:p>
@@ -645,49 +579,7 @@
         <w:ind w:firstLine="720"/>
       </w:pPr>
       <w:r>
-        <w:t>Modul ini sangat terbuka dan perlu terus dilakukan perbaikan untuk penyempurnaan.</w:t>
-      </w:r>
-      <w:r>
-        <w:t xml:space="preserve"> </w:t>
-      </w:r>
-      <w:r>
-        <w:t>Oleh karena</w:t>
-      </w:r>
-      <w:r>
-        <w:t xml:space="preserve"> </w:t>
-      </w:r>
-      <w:r>
-        <w:t>itu, kritik, saran dan masukkan dari semua pihak yang bersifat membangun akan</w:t>
-      </w:r>
-      <w:r>
-        <w:t xml:space="preserve"> </w:t>
-      </w:r>
-      <w:r>
-        <w:t>sangat penulis</w:t>
-      </w:r>
-      <w:r>
-        <w:t xml:space="preserve"> </w:t>
-      </w:r>
-      <w:r>
-        <w:t>harapkan untuk perbaikan dan penyempurnaan pada perkembangan</w:t>
-      </w:r>
-      <w:r>
-        <w:t xml:space="preserve"> </w:t>
-      </w:r>
-      <w:r>
-        <w:t>selanjutnya. Mudah-mudahan</w:t>
-      </w:r>
-      <w:r>
-        <w:t xml:space="preserve"> </w:t>
-      </w:r>
-      <w:r>
-        <w:t>dapat memberikan yang terbaik bagi kemajuan dunia</w:t>
-      </w:r>
-      <w:r>
-        <w:t xml:space="preserve"> </w:t>
-      </w:r>
-      <w:r>
-        <w:t>pendidikan.</w:t>
+        <w:t>Modul ini sangat terbuka dan perlu terus dilakukan perbaikan untuk penyempurnaan. Oleh karena itu, kritik, saran dan masukkan dari semua pihak yang bersifat membangun akan sangat penulis harapkan untuk perbaikan dan penyempurnaan pada perkembangan selanjutnya. Mudah-mudahan dapat memberikan yang terbaik bagi kemajuan dunia pendidikan.</w:t>
       </w:r>
     </w:p>
     <w:tbl>
@@ -764,6 +656,12 @@
     <w:bookmarkStart w:id="2" w:name="_Toc116515936" w:displacedByCustomXml="next"/>
     <w:sdt>
       <w:sdtPr>
+        <w:rPr>
+          <w:rFonts w:ascii="Times New Roman" w:eastAsiaTheme="minorHAnsi" w:hAnsi="Times New Roman" w:cs="Times New Roman"/>
+          <w:color w:val="auto"/>
+          <w:sz w:val="24"/>
+          <w:szCs w:val="24"/>
+        </w:rPr>
         <w:id w:val="-610513229"/>
         <w:docPartObj>
           <w:docPartGallery w:val="Table of Contents"/>
@@ -772,12 +670,8 @@
       </w:sdtPr>
       <w:sdtEndPr>
         <w:rPr>
-          <w:rFonts w:ascii="Times New Roman" w:eastAsiaTheme="minorHAnsi" w:hAnsi="Times New Roman" w:cs="Times New Roman"/>
           <w:b/>
           <w:bCs/>
-          <w:color w:val="auto"/>
-          <w:sz w:val="24"/>
-          <w:szCs w:val="24"/>
         </w:rPr>
       </w:sdtEndPr>
       <w:sdtContent>
@@ -4049,6 +3943,9 @@
         <w:spacing w:before="140" w:after="0"/>
       </w:pPr>
       <w:r>
+        <w:rPr>
+          <w:noProof/>
+        </w:rPr>
         <w:drawing>
           <wp:inline distT="0" distB="0" distL="0" distR="0" wp14:anchorId="14C309CC" wp14:editId="2F4839A8">
             <wp:extent cx="5943600" cy="338455"/>
@@ -4202,6 +4099,9 @@
         <w:spacing w:before="140" w:after="0"/>
       </w:pPr>
       <w:r>
+        <w:rPr>
+          <w:noProof/>
+        </w:rPr>
         <w:drawing>
           <wp:inline distT="0" distB="0" distL="0" distR="0" wp14:anchorId="024F8050" wp14:editId="16B5E7FF">
             <wp:extent cx="5943600" cy="554355"/>
@@ -4444,10 +4344,7 @@
         <w:t xml:space="preserve"> </w:t>
       </w:r>
       <w:r>
-        <w:t>akan diabaikan oleh Java</w:t>
-      </w:r>
-      <w:r>
-        <w:t>.</w:t>
+        <w:t>akan diabaikan oleh Java.</w:t>
       </w:r>
     </w:p>
     <w:p>
@@ -4479,6 +4376,9 @@
         <w:spacing w:before="140" w:after="0"/>
       </w:pPr>
       <w:r>
+        <w:rPr>
+          <w:noProof/>
+        </w:rPr>
         <w:drawing>
           <wp:inline distT="0" distB="0" distL="0" distR="0" wp14:anchorId="3F02F863" wp14:editId="548B1448">
             <wp:extent cx="5943600" cy="1122680"/>
@@ -4621,6 +4521,9 @@
         <w:spacing w:before="140" w:after="0"/>
       </w:pPr>
       <w:r>
+        <w:rPr>
+          <w:noProof/>
+        </w:rPr>
         <w:drawing>
           <wp:inline distT="0" distB="0" distL="0" distR="0" wp14:anchorId="487A393E" wp14:editId="5EE14884">
             <wp:extent cx="5943600" cy="1739900"/>
@@ -7510,6 +7413,7 @@
   <w:style w:type="character" w:default="1" w:styleId="DefaultParagraphFont">
     <w:name w:val="Default Paragraph Font"/>
     <w:uiPriority w:val="1"/>
+    <w:semiHidden/>
     <w:unhideWhenUsed/>
   </w:style>
   <w:style w:type="table" w:default="1" w:styleId="TableNormal">

</xml_diff>